<commit_message>
Added pdf-version of the pitch after several small corrections to the text
</commit_message>
<xml_diff>
--- a/Game Pitch.docx
+++ b/Game Pitch.docx
@@ -20,27 +20,34 @@
     </w:p>
     <w:sdt>
       <w:sdtPr>
+        <w:rPr>
+          <w:rFonts w:asciiTheme="minorHAnsi" w:eastAsiaTheme="minorHAnsi" w:hAnsiTheme="minorHAnsi" w:cstheme="minorBidi"/>
+          <w:b w:val="0"/>
+          <w:bCs w:val="0"/>
+          <w:color w:val="auto"/>
+          <w:sz w:val="22"/>
+          <w:szCs w:val="22"/>
+          <w:lang w:eastAsia="en-US"/>
+        </w:rPr>
         <w:id w:val="432171602"/>
         <w:docPartObj>
           <w:docPartGallery w:val="Table of Contents"/>
           <w:docPartUnique/>
         </w:docPartObj>
       </w:sdtPr>
-      <w:sdtEndPr>
-        <w:rPr>
-          <w:rFonts w:asciiTheme="minorHAnsi" w:eastAsiaTheme="minorHAnsi" w:hAnsiTheme="minorHAnsi" w:cstheme="minorBidi"/>
-          <w:color w:val="auto"/>
-          <w:sz w:val="22"/>
-          <w:szCs w:val="22"/>
-          <w:lang w:eastAsia="en-US"/>
-        </w:rPr>
-      </w:sdtEndPr>
+      <w:sdtEndPr/>
       <w:sdtContent>
         <w:p>
           <w:pPr>
             <w:pStyle w:val="Kopvaninhoudsopgave"/>
+            <w:rPr>
+              <w:lang w:val="en-GB"/>
+            </w:rPr>
           </w:pPr>
           <w:r>
+            <w:rPr>
+              <w:lang w:val="en-GB"/>
+            </w:rPr>
             <w:t>Table of contents</w:t>
           </w:r>
         </w:p>
@@ -1609,13 +1616,31 @@
                 <w:lang w:val="en-GB"/>
               </w:rPr>
             </w:pPr>
+            <w:proofErr w:type="spellStart"/>
             <w:r>
               <w:rPr>
                 <w:b w:val="0"/>
                 <w:lang w:val="en-GB"/>
               </w:rPr>
-              <w:t>Jorien Knipping</w:t>
-            </w:r>
+              <w:t>Jorien</w:t>
+            </w:r>
+            <w:proofErr w:type="spellEnd"/>
+            <w:r>
+              <w:rPr>
+                <w:b w:val="0"/>
+                <w:lang w:val="en-GB"/>
+              </w:rPr>
+              <w:t xml:space="preserve"> </w:t>
+            </w:r>
+            <w:proofErr w:type="spellStart"/>
+            <w:r>
+              <w:rPr>
+                <w:b w:val="0"/>
+                <w:lang w:val="en-GB"/>
+              </w:rPr>
+              <w:t>Knipping</w:t>
+            </w:r>
+            <w:proofErr w:type="spellEnd"/>
           </w:p>
         </w:tc>
         <w:tc>
@@ -1681,8 +1706,17 @@
                 <w:b w:val="0"/>
                 <w:lang w:val="en-GB"/>
               </w:rPr>
-              <w:t>Joseph Verburg</w:t>
-            </w:r>
+              <w:t xml:space="preserve">Joseph </w:t>
+            </w:r>
+            <w:proofErr w:type="spellStart"/>
+            <w:r>
+              <w:rPr>
+                <w:b w:val="0"/>
+                <w:lang w:val="en-GB"/>
+              </w:rPr>
+              <w:t>Verburg</w:t>
+            </w:r>
+            <w:proofErr w:type="spellEnd"/>
           </w:p>
         </w:tc>
         <w:tc>
@@ -1751,8 +1785,17 @@
                 <w:b w:val="0"/>
                 <w:lang w:val="en-GB"/>
               </w:rPr>
-              <w:t>Rick Koster</w:t>
-            </w:r>
+              <w:t xml:space="preserve">Rick </w:t>
+            </w:r>
+            <w:proofErr w:type="spellStart"/>
+            <w:r>
+              <w:rPr>
+                <w:b w:val="0"/>
+                <w:lang w:val="en-GB"/>
+              </w:rPr>
+              <w:t>Koster</w:t>
+            </w:r>
+            <w:proofErr w:type="spellEnd"/>
           </w:p>
         </w:tc>
         <w:tc>
@@ -1818,8 +1861,17 @@
                 <w:b w:val="0"/>
                 <w:lang w:val="en-GB"/>
               </w:rPr>
-              <w:t>Jasper Binda</w:t>
-            </w:r>
+              <w:t xml:space="preserve">Jasper </w:t>
+            </w:r>
+            <w:proofErr w:type="spellStart"/>
+            <w:r>
+              <w:rPr>
+                <w:b w:val="0"/>
+                <w:lang w:val="en-GB"/>
+              </w:rPr>
+              <w:t>Binda</w:t>
+            </w:r>
+            <w:proofErr w:type="spellEnd"/>
           </w:p>
         </w:tc>
         <w:tc>
@@ -1889,13 +1941,31 @@
                 <w:lang w:val="en-GB"/>
               </w:rPr>
             </w:pPr>
+            <w:proofErr w:type="spellStart"/>
             <w:r>
               <w:rPr>
                 <w:b w:val="0"/>
                 <w:lang w:val="en-GB"/>
               </w:rPr>
-              <w:t>JanCees van Senden</w:t>
-            </w:r>
+              <w:t>JanCees</w:t>
+            </w:r>
+            <w:proofErr w:type="spellEnd"/>
+            <w:r>
+              <w:rPr>
+                <w:b w:val="0"/>
+                <w:lang w:val="en-GB"/>
+              </w:rPr>
+              <w:t xml:space="preserve"> van </w:t>
+            </w:r>
+            <w:proofErr w:type="spellStart"/>
+            <w:r>
+              <w:rPr>
+                <w:b w:val="0"/>
+                <w:lang w:val="en-GB"/>
+              </w:rPr>
+              <w:t>Senden</w:t>
+            </w:r>
+            <w:proofErr w:type="spellEnd"/>
           </w:p>
         </w:tc>
         <w:tc>
@@ -1967,8 +2037,17 @@
                 <w:b w:val="0"/>
                 <w:lang w:val="en-GB"/>
               </w:rPr>
-              <w:t>Koen Ziere</w:t>
-            </w:r>
+              <w:t xml:space="preserve">Koen </w:t>
+            </w:r>
+            <w:proofErr w:type="spellStart"/>
+            <w:r>
+              <w:rPr>
+                <w:b w:val="0"/>
+                <w:lang w:val="en-GB"/>
+              </w:rPr>
+              <w:t>Ziere</w:t>
+            </w:r>
+            <w:proofErr w:type="spellEnd"/>
           </w:p>
         </w:tc>
         <w:tc>
@@ -2128,7 +2207,21 @@
         <w:rPr>
           <w:lang w:val="en-GB"/>
         </w:rPr>
-        <w:t xml:space="preserve">We want to create a new type of game by combining several gametypes. Picture an arena battle, combined with die-hard racing to trigger mini-games that will contain parts of other game-genres. </w:t>
+        <w:t xml:space="preserve">We want to create a new type of game by combining several </w:t>
+      </w:r>
+      <w:proofErr w:type="spellStart"/>
+      <w:r>
+        <w:rPr>
+          <w:lang w:val="en-GB"/>
+        </w:rPr>
+        <w:t>gametypes</w:t>
+      </w:r>
+      <w:proofErr w:type="spellEnd"/>
+      <w:r>
+        <w:rPr>
+          <w:lang w:val="en-GB"/>
+        </w:rPr>
+        <w:t xml:space="preserve">. Picture an arena battle, combined with die-hard racing to trigger mini-games that will contain parts of other game-genres. </w:t>
       </w:r>
     </w:p>
     <w:p>
@@ -2233,7 +2326,37 @@
         <w:rPr>
           <w:lang w:val="en-GB"/>
         </w:rPr>
-        <w:t>In the tables below you find the key elements for each of the 4 subjects, Computer Graphics, Artificial Intelligence, Web en Database and Programming. Below the tables there will be a more detailed explanation for the elements that require it.</w:t>
+        <w:t>In the tables below you find the key elements for each of the 4 subjects, Computer Graphics,</w:t>
+      </w:r>
+      <w:r>
+        <w:rPr>
+          <w:lang w:val="en-GB"/>
+        </w:rPr>
+        <w:t xml:space="preserve"> Artificial Intelligence, Web</w:t>
+      </w:r>
+      <w:r>
+        <w:rPr>
+          <w:lang w:val="en-GB"/>
+        </w:rPr>
+        <w:t xml:space="preserve"> </w:t>
+      </w:r>
+      <w:r>
+        <w:rPr>
+          <w:lang w:val="en-GB"/>
+        </w:rPr>
+        <w:t>&amp;</w:t>
+      </w:r>
+      <w:r>
+        <w:rPr>
+          <w:lang w:val="en-GB"/>
+        </w:rPr>
+        <w:t xml:space="preserve"> </w:t>
+      </w:r>
+      <w:r>
+        <w:rPr>
+          <w:lang w:val="en-GB"/>
+        </w:rPr>
+        <w:t>Database and Programming. Below the tables there will be a more detailed explanation for the elements that require it.</w:t>
       </w:r>
     </w:p>
     <w:p>
@@ -2284,9 +2407,11 @@
               <w:jc w:val="center"/>
               <w:cnfStyle w:val="100000000000" w:firstRow="1" w:lastRow="0" w:firstColumn="0" w:lastColumn="0" w:oddVBand="0" w:evenVBand="0" w:oddHBand="0" w:evenHBand="0" w:firstRowFirstColumn="0" w:firstRowLastColumn="0" w:lastRowFirstColumn="0" w:lastRowLastColumn="0"/>
             </w:pPr>
+            <w:proofErr w:type="spellStart"/>
             <w:r>
               <w:t>Difficulty</w:t>
             </w:r>
+            <w:proofErr w:type="spellEnd"/>
           </w:p>
         </w:tc>
         <w:tc>
@@ -2298,8 +2423,21 @@
               <w:jc w:val="center"/>
               <w:cnfStyle w:val="100000000000" w:firstRow="1" w:lastRow="0" w:firstColumn="0" w:lastColumn="0" w:oddVBand="0" w:evenVBand="0" w:oddHBand="0" w:evenHBand="0" w:firstRowFirstColumn="0" w:firstRowLastColumn="0" w:lastRowFirstColumn="0" w:lastRowLastColumn="0"/>
             </w:pPr>
-            <w:r>
-              <w:t>Who is responsible?</w:t>
+            <w:proofErr w:type="spellStart"/>
+            <w:r>
+              <w:t>Who</w:t>
+            </w:r>
+            <w:proofErr w:type="spellEnd"/>
+            <w:r>
+              <w:t xml:space="preserve"> is </w:t>
+            </w:r>
+            <w:proofErr w:type="spellStart"/>
+            <w:r>
+              <w:t>responsible</w:t>
+            </w:r>
+            <w:proofErr w:type="spellEnd"/>
+            <w:r>
+              <w:t>?</w:t>
             </w:r>
           </w:p>
         </w:tc>
@@ -2351,9 +2489,19 @@
               <w:jc w:val="center"/>
               <w:cnfStyle w:val="000000100000" w:firstRow="0" w:lastRow="0" w:firstColumn="0" w:lastColumn="0" w:oddVBand="0" w:evenVBand="0" w:oddHBand="1" w:evenHBand="0" w:firstRowFirstColumn="0" w:firstRowLastColumn="0" w:lastRowFirstColumn="0" w:lastRowLastColumn="0"/>
             </w:pPr>
-            <w:r>
-              <w:t>JanCees van Senden</w:t>
-            </w:r>
+            <w:proofErr w:type="spellStart"/>
+            <w:r>
+              <w:t>JanCees</w:t>
+            </w:r>
+            <w:proofErr w:type="spellEnd"/>
+            <w:r>
+              <w:t xml:space="preserve"> van </w:t>
+            </w:r>
+            <w:proofErr w:type="spellStart"/>
+            <w:r>
+              <w:t>Senden</w:t>
+            </w:r>
+            <w:proofErr w:type="spellEnd"/>
           </w:p>
         </w:tc>
       </w:tr>
@@ -2473,12 +2621,14 @@
                 <w:b w:val="0"/>
               </w:rPr>
             </w:pPr>
+            <w:proofErr w:type="spellStart"/>
             <w:r>
               <w:rPr>
                 <w:b w:val="0"/>
               </w:rPr>
               <w:t>Credits</w:t>
             </w:r>
+            <w:proofErr w:type="spellEnd"/>
           </w:p>
         </w:tc>
         <w:tc>
@@ -2530,8 +2680,16 @@
               <w:rPr>
                 <w:b w:val="0"/>
               </w:rPr>
-              <w:t>UI Animations</w:t>
-            </w:r>
+              <w:t xml:space="preserve">UI </w:t>
+            </w:r>
+            <w:proofErr w:type="spellStart"/>
+            <w:r>
+              <w:rPr>
+                <w:b w:val="0"/>
+              </w:rPr>
+              <w:t>Animations</w:t>
+            </w:r>
+            <w:proofErr w:type="spellEnd"/>
           </w:p>
         </w:tc>
         <w:tc>
@@ -2580,7 +2738,21 @@
               <w:rPr>
                 <w:b w:val="0"/>
               </w:rPr>
-              <w:t>Start-, Pause-, End-Screen</w:t>
+              <w:t xml:space="preserve">Start-, </w:t>
+            </w:r>
+            <w:proofErr w:type="spellStart"/>
+            <w:r>
+              <w:rPr>
+                <w:b w:val="0"/>
+              </w:rPr>
+              <w:t>Pause</w:t>
+            </w:r>
+            <w:proofErr w:type="spellEnd"/>
+            <w:r>
+              <w:rPr>
+                <w:b w:val="0"/>
+              </w:rPr>
+              <w:t>-, End-Screen</w:t>
             </w:r>
           </w:p>
         </w:tc>
@@ -2629,12 +2801,28 @@
                 <w:b w:val="0"/>
               </w:rPr>
             </w:pPr>
-            <w:r>
-              <w:rPr>
-                <w:b w:val="0"/>
-              </w:rPr>
-              <w:t>Procedural Textures</w:t>
-            </w:r>
+            <w:proofErr w:type="spellStart"/>
+            <w:r>
+              <w:rPr>
+                <w:b w:val="0"/>
+              </w:rPr>
+              <w:t>Procedural</w:t>
+            </w:r>
+            <w:proofErr w:type="spellEnd"/>
+            <w:r>
+              <w:rPr>
+                <w:b w:val="0"/>
+              </w:rPr>
+              <w:t xml:space="preserve"> </w:t>
+            </w:r>
+            <w:proofErr w:type="spellStart"/>
+            <w:r>
+              <w:rPr>
+                <w:b w:val="0"/>
+              </w:rPr>
+              <w:t>Textures</w:t>
+            </w:r>
+            <w:proofErr w:type="spellEnd"/>
           </w:p>
         </w:tc>
         <w:tc>
@@ -2683,8 +2871,30 @@
               <w:rPr>
                 <w:b w:val="0"/>
               </w:rPr>
-              <w:t>3D Animated Models</w:t>
-            </w:r>
+              <w:t xml:space="preserve">3D </w:t>
+            </w:r>
+            <w:proofErr w:type="spellStart"/>
+            <w:r>
+              <w:rPr>
+                <w:b w:val="0"/>
+              </w:rPr>
+              <w:t>Animated</w:t>
+            </w:r>
+            <w:proofErr w:type="spellEnd"/>
+            <w:r>
+              <w:rPr>
+                <w:b w:val="0"/>
+              </w:rPr>
+              <w:t xml:space="preserve"> </w:t>
+            </w:r>
+            <w:proofErr w:type="spellStart"/>
+            <w:r>
+              <w:rPr>
+                <w:b w:val="0"/>
+              </w:rPr>
+              <w:t>Models</w:t>
+            </w:r>
+            <w:proofErr w:type="spellEnd"/>
           </w:p>
         </w:tc>
         <w:tc>
@@ -2711,11 +2921,16 @@
               <w:cnfStyle w:val="000000000000" w:firstRow="0" w:lastRow="0" w:firstColumn="0" w:lastColumn="0" w:oddVBand="0" w:evenVBand="0" w:oddHBand="0" w:evenHBand="0" w:firstRowFirstColumn="0" w:firstRowLastColumn="0" w:lastRowFirstColumn="0" w:lastRowLastColumn="0"/>
             </w:pPr>
             <w:r>
-              <w:t>Jasper Bind</w:t>
+              <w:t xml:space="preserve">Jasper </w:t>
+            </w:r>
+            <w:proofErr w:type="spellStart"/>
+            <w:r>
+              <w:t>Bind</w:t>
             </w:r>
             <w:r>
               <w:t>a</w:t>
             </w:r>
+            <w:proofErr w:type="spellEnd"/>
           </w:p>
         </w:tc>
       </w:tr>
@@ -2915,8 +3130,13 @@
         <w:br/>
       </w:r>
       <w:bookmarkStart w:id="7" w:name="_Toc403574866"/>
-      <w:r>
-        <w:t>Artificial Intelligence</w:t>
+      <w:proofErr w:type="spellStart"/>
+      <w:r>
+        <w:t>Artificial</w:t>
+      </w:r>
+      <w:proofErr w:type="spellEnd"/>
+      <w:r>
+        <w:t xml:space="preserve"> Intelligence</w:t>
       </w:r>
       <w:bookmarkEnd w:id="7"/>
     </w:p>
@@ -2972,8 +3192,21 @@
               <w:jc w:val="center"/>
               <w:cnfStyle w:val="100000000000" w:firstRow="1" w:lastRow="0" w:firstColumn="0" w:lastColumn="0" w:oddVBand="0" w:evenVBand="0" w:oddHBand="0" w:evenHBand="0" w:firstRowFirstColumn="0" w:firstRowLastColumn="0" w:lastRowFirstColumn="0" w:lastRowLastColumn="0"/>
             </w:pPr>
-            <w:r>
-              <w:t>Who is responsible?</w:t>
+            <w:proofErr w:type="spellStart"/>
+            <w:r>
+              <w:t>Who</w:t>
+            </w:r>
+            <w:proofErr w:type="spellEnd"/>
+            <w:r>
+              <w:t xml:space="preserve"> is </w:t>
+            </w:r>
+            <w:proofErr w:type="spellStart"/>
+            <w:r>
+              <w:t>responsible</w:t>
+            </w:r>
+            <w:proofErr w:type="spellEnd"/>
+            <w:r>
+              <w:t>?</w:t>
             </w:r>
           </w:p>
         </w:tc>
@@ -2994,11 +3227,26 @@
                 <w:b w:val="0"/>
               </w:rPr>
             </w:pPr>
-            <w:r>
-              <w:rPr>
-                <w:b w:val="0"/>
-              </w:rPr>
-              <w:t>Path f</w:t>
+            <w:proofErr w:type="spellStart"/>
+            <w:r>
+              <w:rPr>
+                <w:b w:val="0"/>
+              </w:rPr>
+              <w:t>Path</w:t>
+            </w:r>
+            <w:proofErr w:type="spellEnd"/>
+            <w:r>
+              <w:rPr>
+                <w:b w:val="0"/>
+              </w:rPr>
+              <w:t xml:space="preserve"> </w:t>
+            </w:r>
+            <w:proofErr w:type="spellStart"/>
+            <w:r>
+              <w:rPr>
+                <w:b w:val="0"/>
+              </w:rPr>
+              <w:t>f</w:t>
             </w:r>
             <w:r>
               <w:rPr>
@@ -3006,6 +3254,7 @@
               </w:rPr>
               <w:t>inding</w:t>
             </w:r>
+            <w:proofErr w:type="spellEnd"/>
           </w:p>
         </w:tc>
         <w:tc>
@@ -3031,12 +3280,19 @@
               <w:jc w:val="center"/>
               <w:cnfStyle w:val="000000100000" w:firstRow="0" w:lastRow="0" w:firstColumn="0" w:lastColumn="0" w:oddVBand="0" w:evenVBand="0" w:oddHBand="1" w:evenHBand="0" w:firstRowFirstColumn="0" w:firstRowLastColumn="0" w:lastRowFirstColumn="0" w:lastRowLastColumn="0"/>
             </w:pPr>
+            <w:proofErr w:type="spellStart"/>
             <w:r>
               <w:t>Jorien</w:t>
             </w:r>
-            <w:r>
-              <w:t xml:space="preserve"> Knipping</w:t>
-            </w:r>
+            <w:proofErr w:type="spellEnd"/>
+            <w:r>
+              <w:t xml:space="preserve"> </w:t>
+            </w:r>
+            <w:proofErr w:type="spellStart"/>
+            <w:r>
+              <w:t>Knipping</w:t>
+            </w:r>
+            <w:proofErr w:type="spellEnd"/>
           </w:p>
         </w:tc>
       </w:tr>
@@ -3093,9 +3349,19 @@
               <w:jc w:val="center"/>
               <w:cnfStyle w:val="000000000000" w:firstRow="0" w:lastRow="0" w:firstColumn="0" w:lastColumn="0" w:oddVBand="0" w:evenVBand="0" w:oddHBand="0" w:evenHBand="0" w:firstRowFirstColumn="0" w:firstRowLastColumn="0" w:lastRowFirstColumn="0" w:lastRowLastColumn="0"/>
             </w:pPr>
-            <w:r>
-              <w:t>JanCees van Senden</w:t>
-            </w:r>
+            <w:proofErr w:type="spellStart"/>
+            <w:r>
+              <w:t>JanCees</w:t>
+            </w:r>
+            <w:proofErr w:type="spellEnd"/>
+            <w:r>
+              <w:t xml:space="preserve"> van </w:t>
+            </w:r>
+            <w:proofErr w:type="spellStart"/>
+            <w:r>
+              <w:t>Senden</w:t>
+            </w:r>
+            <w:proofErr w:type="spellEnd"/>
           </w:p>
         </w:tc>
       </w:tr>
@@ -3125,7 +3391,14 @@
               <w:rPr>
                 <w:b w:val="0"/>
               </w:rPr>
-              <w:t xml:space="preserve"> con</w:t>
+              <w:t xml:space="preserve"> </w:t>
+            </w:r>
+            <w:proofErr w:type="spellStart"/>
+            <w:r>
+              <w:rPr>
+                <w:b w:val="0"/>
+              </w:rPr>
+              <w:t>con</w:t>
             </w:r>
             <w:r>
               <w:rPr>
@@ -3133,6 +3406,7 @@
               </w:rPr>
               <w:t>sciousness</w:t>
             </w:r>
+            <w:proofErr w:type="spellEnd"/>
           </w:p>
         </w:tc>
         <w:tc>
@@ -3158,9 +3432,19 @@
               <w:jc w:val="center"/>
               <w:cnfStyle w:val="000000100000" w:firstRow="0" w:lastRow="0" w:firstColumn="0" w:lastColumn="0" w:oddVBand="0" w:evenVBand="0" w:oddHBand="1" w:evenHBand="0" w:firstRowFirstColumn="0" w:firstRowLastColumn="0" w:lastRowFirstColumn="0" w:lastRowLastColumn="0"/>
             </w:pPr>
-            <w:r>
-              <w:t>JanCees van Senden</w:t>
-            </w:r>
+            <w:proofErr w:type="spellStart"/>
+            <w:r>
+              <w:t>JanCees</w:t>
+            </w:r>
+            <w:proofErr w:type="spellEnd"/>
+            <w:r>
+              <w:t xml:space="preserve"> van </w:t>
+            </w:r>
+            <w:proofErr w:type="spellStart"/>
+            <w:r>
+              <w:t>Senden</w:t>
+            </w:r>
+            <w:proofErr w:type="spellEnd"/>
           </w:p>
         </w:tc>
       </w:tr>
@@ -3177,12 +3461,14 @@
                 <w:b w:val="0"/>
               </w:rPr>
             </w:pPr>
+            <w:proofErr w:type="spellStart"/>
             <w:r>
               <w:rPr>
                 <w:b w:val="0"/>
               </w:rPr>
               <w:t>Enemies</w:t>
             </w:r>
+            <w:proofErr w:type="spellEnd"/>
           </w:p>
         </w:tc>
         <w:tc>
@@ -3209,8 +3495,13 @@
               <w:cnfStyle w:val="000000000000" w:firstRow="0" w:lastRow="0" w:firstColumn="0" w:lastColumn="0" w:oddVBand="0" w:evenVBand="0" w:oddHBand="0" w:evenHBand="0" w:firstRowFirstColumn="0" w:firstRowLastColumn="0" w:lastRowFirstColumn="0" w:lastRowLastColumn="0"/>
             </w:pPr>
             <w:r>
-              <w:t>Jasper Binda</w:t>
-            </w:r>
+              <w:t xml:space="preserve">Jasper </w:t>
+            </w:r>
+            <w:proofErr w:type="spellStart"/>
+            <w:r>
+              <w:t>Binda</w:t>
+            </w:r>
+            <w:proofErr w:type="spellEnd"/>
           </w:p>
         </w:tc>
       </w:tr>
@@ -3382,10 +3673,19 @@
       </w:pPr>
       <w:r>
         <w:lastRenderedPageBreak/>
-        <w:t>Web and</w:t>
-      </w:r>
-      <w:r>
-        <w:t xml:space="preserve"> Database</w:t>
+        <w:t>Web</w:t>
+      </w:r>
+      <w:r>
+        <w:t xml:space="preserve"> </w:t>
+      </w:r>
+      <w:r>
+        <w:t>&amp;</w:t>
+      </w:r>
+      <w:r>
+        <w:t xml:space="preserve"> </w:t>
+      </w:r>
+      <w:r>
+        <w:t>Database</w:t>
       </w:r>
       <w:bookmarkEnd w:id="8"/>
     </w:p>
@@ -3441,8 +3741,21 @@
               <w:jc w:val="center"/>
               <w:cnfStyle w:val="100000000000" w:firstRow="1" w:lastRow="0" w:firstColumn="0" w:lastColumn="0" w:oddVBand="0" w:evenVBand="0" w:oddHBand="0" w:evenHBand="0" w:firstRowFirstColumn="0" w:firstRowLastColumn="0" w:lastRowFirstColumn="0" w:lastRowLastColumn="0"/>
             </w:pPr>
-            <w:r>
-              <w:t>Who is responsible?</w:t>
+            <w:proofErr w:type="spellStart"/>
+            <w:r>
+              <w:t>Who</w:t>
+            </w:r>
+            <w:proofErr w:type="spellEnd"/>
+            <w:r>
+              <w:t xml:space="preserve"> is </w:t>
+            </w:r>
+            <w:proofErr w:type="spellStart"/>
+            <w:r>
+              <w:t>responsible</w:t>
+            </w:r>
+            <w:proofErr w:type="spellEnd"/>
+            <w:r>
+              <w:t>?</w:t>
             </w:r>
           </w:p>
         </w:tc>
@@ -3467,7 +3780,21 @@
               <w:rPr>
                 <w:b w:val="0"/>
               </w:rPr>
-              <w:t>Collect playthrough data</w:t>
+              <w:t xml:space="preserve">Collect </w:t>
+            </w:r>
+            <w:proofErr w:type="spellStart"/>
+            <w:r>
+              <w:rPr>
+                <w:b w:val="0"/>
+              </w:rPr>
+              <w:t>playthrough</w:t>
+            </w:r>
+            <w:proofErr w:type="spellEnd"/>
+            <w:r>
+              <w:rPr>
+                <w:b w:val="0"/>
+              </w:rPr>
+              <w:t xml:space="preserve"> data</w:t>
             </w:r>
           </w:p>
         </w:tc>
@@ -3644,7 +3971,23 @@
                 <w:b w:val="0"/>
                 <w:lang w:val="en-GB"/>
               </w:rPr>
-              <w:t>Collect and show highscores from webserver</w:t>
+              <w:t xml:space="preserve">Collect and show </w:t>
+            </w:r>
+            <w:proofErr w:type="spellStart"/>
+            <w:r>
+              <w:rPr>
+                <w:b w:val="0"/>
+                <w:lang w:val="en-GB"/>
+              </w:rPr>
+              <w:t>highscores</w:t>
+            </w:r>
+            <w:proofErr w:type="spellEnd"/>
+            <w:r>
+              <w:rPr>
+                <w:b w:val="0"/>
+                <w:lang w:val="en-GB"/>
+              </w:rPr>
+              <w:t xml:space="preserve"> from webserver</w:t>
             </w:r>
           </w:p>
         </w:tc>
@@ -3806,12 +4149,21 @@
         </w:rPr>
         <w:t xml:space="preserve"> and their </w:t>
       </w:r>
+      <w:proofErr w:type="spellStart"/>
       <w:r>
         <w:rPr>
           <w:b/>
           <w:lang w:val="en-GB"/>
         </w:rPr>
-        <w:t>highscores will be collected</w:t>
+        <w:t>highscores</w:t>
+      </w:r>
+      <w:proofErr w:type="spellEnd"/>
+      <w:r>
+        <w:rPr>
+          <w:b/>
+          <w:lang w:val="en-GB"/>
+        </w:rPr>
+        <w:t xml:space="preserve"> will be collected</w:t>
       </w:r>
       <w:r>
         <w:rPr>
@@ -3824,8 +4176,17 @@
           <w:b/>
           <w:lang w:val="en-GB"/>
         </w:rPr>
-        <w:t>viewable in leaderboards</w:t>
-      </w:r>
+        <w:t xml:space="preserve">viewable in </w:t>
+      </w:r>
+      <w:proofErr w:type="spellStart"/>
+      <w:r>
+        <w:rPr>
+          <w:b/>
+          <w:lang w:val="en-GB"/>
+        </w:rPr>
+        <w:t>leaderboards</w:t>
+      </w:r>
+      <w:proofErr w:type="spellEnd"/>
       <w:r>
         <w:rPr>
           <w:lang w:val="en-GB"/>
@@ -3895,8 +4256,21 @@
               <w:jc w:val="center"/>
               <w:cnfStyle w:val="100000000000" w:firstRow="1" w:lastRow="0" w:firstColumn="0" w:lastColumn="0" w:oddVBand="0" w:evenVBand="0" w:oddHBand="0" w:evenHBand="0" w:firstRowFirstColumn="0" w:firstRowLastColumn="0" w:lastRowFirstColumn="0" w:lastRowLastColumn="0"/>
             </w:pPr>
-            <w:r>
-              <w:t>Who is responsible?</w:t>
+            <w:proofErr w:type="spellStart"/>
+            <w:r>
+              <w:t>Who</w:t>
+            </w:r>
+            <w:proofErr w:type="spellEnd"/>
+            <w:r>
+              <w:t xml:space="preserve"> is </w:t>
+            </w:r>
+            <w:proofErr w:type="spellStart"/>
+            <w:r>
+              <w:t>responsible</w:t>
+            </w:r>
+            <w:proofErr w:type="spellEnd"/>
+            <w:r>
+              <w:t>?</w:t>
             </w:r>
           </w:p>
         </w:tc>
@@ -3917,11 +4291,33 @@
                 <w:b w:val="0"/>
               </w:rPr>
             </w:pPr>
-            <w:r>
-              <w:rPr>
-                <w:b w:val="0"/>
-              </w:rPr>
-              <w:t>Procedurally generated level</w:t>
+            <w:proofErr w:type="spellStart"/>
+            <w:r>
+              <w:rPr>
+                <w:b w:val="0"/>
+              </w:rPr>
+              <w:t>Procedurally</w:t>
+            </w:r>
+            <w:proofErr w:type="spellEnd"/>
+            <w:r>
+              <w:rPr>
+                <w:b w:val="0"/>
+              </w:rPr>
+              <w:t xml:space="preserve"> </w:t>
+            </w:r>
+            <w:proofErr w:type="spellStart"/>
+            <w:r>
+              <w:rPr>
+                <w:b w:val="0"/>
+              </w:rPr>
+              <w:t>generated</w:t>
+            </w:r>
+            <w:proofErr w:type="spellEnd"/>
+            <w:r>
+              <w:rPr>
+                <w:b w:val="0"/>
+              </w:rPr>
+              <w:t xml:space="preserve"> level</w:t>
             </w:r>
           </w:p>
         </w:tc>
@@ -3948,9 +4344,19 @@
               <w:jc w:val="center"/>
               <w:cnfStyle w:val="000000100000" w:firstRow="0" w:lastRow="0" w:firstColumn="0" w:lastColumn="0" w:oddVBand="0" w:evenVBand="0" w:oddHBand="1" w:evenHBand="0" w:firstRowFirstColumn="0" w:firstRowLastColumn="0" w:lastRowFirstColumn="0" w:lastRowLastColumn="0"/>
             </w:pPr>
-            <w:r>
-              <w:t>JanCees van Senden</w:t>
-            </w:r>
+            <w:proofErr w:type="spellStart"/>
+            <w:r>
+              <w:t>JanCees</w:t>
+            </w:r>
+            <w:proofErr w:type="spellEnd"/>
+            <w:r>
+              <w:t xml:space="preserve"> van </w:t>
+            </w:r>
+            <w:proofErr w:type="spellStart"/>
+            <w:r>
+              <w:t>Senden</w:t>
+            </w:r>
+            <w:proofErr w:type="spellEnd"/>
           </w:p>
         </w:tc>
       </w:tr>
@@ -3967,11 +4373,19 @@
                 <w:b w:val="0"/>
               </w:rPr>
             </w:pPr>
-            <w:r>
-              <w:rPr>
-                <w:b w:val="0"/>
-              </w:rPr>
-              <w:t>Moving platforms</w:t>
+            <w:proofErr w:type="spellStart"/>
+            <w:r>
+              <w:rPr>
+                <w:b w:val="0"/>
+              </w:rPr>
+              <w:t>Moving</w:t>
+            </w:r>
+            <w:proofErr w:type="spellEnd"/>
+            <w:r>
+              <w:rPr>
+                <w:b w:val="0"/>
+              </w:rPr>
+              <w:t xml:space="preserve"> platforms</w:t>
             </w:r>
           </w:p>
         </w:tc>
@@ -3998,9 +4412,19 @@
               <w:jc w:val="center"/>
               <w:cnfStyle w:val="000000000000" w:firstRow="0" w:lastRow="0" w:firstColumn="0" w:lastColumn="0" w:oddVBand="0" w:evenVBand="0" w:oddHBand="0" w:evenHBand="0" w:firstRowFirstColumn="0" w:firstRowLastColumn="0" w:lastRowFirstColumn="0" w:lastRowLastColumn="0"/>
             </w:pPr>
-            <w:r>
-              <w:t>JanCees van Senden</w:t>
-            </w:r>
+            <w:proofErr w:type="spellStart"/>
+            <w:r>
+              <w:t>JanCees</w:t>
+            </w:r>
+            <w:proofErr w:type="spellEnd"/>
+            <w:r>
+              <w:t xml:space="preserve"> van </w:t>
+            </w:r>
+            <w:proofErr w:type="spellStart"/>
+            <w:r>
+              <w:t>Senden</w:t>
+            </w:r>
+            <w:proofErr w:type="spellEnd"/>
           </w:p>
         </w:tc>
       </w:tr>
@@ -4026,12 +4450,14 @@
               </w:rPr>
               <w:t xml:space="preserve">Online </w:t>
             </w:r>
+            <w:proofErr w:type="spellStart"/>
             <w:r>
               <w:rPr>
                 <w:b w:val="0"/>
               </w:rPr>
               <w:t>Multiplayer</w:t>
             </w:r>
+            <w:proofErr w:type="spellEnd"/>
           </w:p>
         </w:tc>
         <w:tc>
@@ -4061,11 +4487,16 @@
               <w:cnfStyle w:val="000000100000" w:firstRow="0" w:lastRow="0" w:firstColumn="0" w:lastColumn="0" w:oddVBand="0" w:evenVBand="0" w:oddHBand="1" w:evenHBand="0" w:firstRowFirstColumn="0" w:firstRowLastColumn="0" w:lastRowFirstColumn="0" w:lastRowLastColumn="0"/>
             </w:pPr>
             <w:r>
-              <w:t>Jasper Bind</w:t>
+              <w:t xml:space="preserve">Jasper </w:t>
+            </w:r>
+            <w:proofErr w:type="spellStart"/>
+            <w:r>
+              <w:t>Bind</w:t>
             </w:r>
             <w:r>
               <w:t>a</w:t>
             </w:r>
+            <w:proofErr w:type="spellEnd"/>
           </w:p>
         </w:tc>
       </w:tr>
@@ -4082,11 +4513,19 @@
                 <w:b w:val="0"/>
               </w:rPr>
             </w:pPr>
-            <w:r>
-              <w:rPr>
-                <w:b w:val="0"/>
-              </w:rPr>
-              <w:t>Rear view option</w:t>
+            <w:proofErr w:type="spellStart"/>
+            <w:r>
+              <w:rPr>
+                <w:b w:val="0"/>
+              </w:rPr>
+              <w:t>Rear</w:t>
+            </w:r>
+            <w:proofErr w:type="spellEnd"/>
+            <w:r>
+              <w:rPr>
+                <w:b w:val="0"/>
+              </w:rPr>
+              <w:t xml:space="preserve"> view option</w:t>
             </w:r>
           </w:p>
         </w:tc>
@@ -4113,12 +4552,19 @@
               <w:jc w:val="center"/>
               <w:cnfStyle w:val="000000000000" w:firstRow="0" w:lastRow="0" w:firstColumn="0" w:lastColumn="0" w:oddVBand="0" w:evenVBand="0" w:oddHBand="0" w:evenHBand="0" w:firstRowFirstColumn="0" w:firstRowLastColumn="0" w:lastRowFirstColumn="0" w:lastRowLastColumn="0"/>
             </w:pPr>
+            <w:proofErr w:type="spellStart"/>
             <w:r>
               <w:t>Jorien</w:t>
             </w:r>
-            <w:r>
-              <w:t xml:space="preserve"> Knipping</w:t>
-            </w:r>
+            <w:proofErr w:type="spellEnd"/>
+            <w:r>
+              <w:t xml:space="preserve"> </w:t>
+            </w:r>
+            <w:proofErr w:type="spellStart"/>
+            <w:r>
+              <w:t>Knipping</w:t>
+            </w:r>
+            <w:proofErr w:type="spellEnd"/>
           </w:p>
         </w:tc>
       </w:tr>
@@ -4138,12 +4584,28 @@
                 <w:b w:val="0"/>
               </w:rPr>
             </w:pPr>
-            <w:r>
-              <w:rPr>
-                <w:b w:val="0"/>
-              </w:rPr>
-              <w:t>Physics collisions</w:t>
-            </w:r>
+            <w:proofErr w:type="spellStart"/>
+            <w:r>
+              <w:rPr>
+                <w:b w:val="0"/>
+              </w:rPr>
+              <w:t>Physics</w:t>
+            </w:r>
+            <w:proofErr w:type="spellEnd"/>
+            <w:r>
+              <w:rPr>
+                <w:b w:val="0"/>
+              </w:rPr>
+              <w:t xml:space="preserve"> </w:t>
+            </w:r>
+            <w:proofErr w:type="spellStart"/>
+            <w:r>
+              <w:rPr>
+                <w:b w:val="0"/>
+              </w:rPr>
+              <w:t>collisions</w:t>
+            </w:r>
+            <w:proofErr w:type="spellEnd"/>
           </w:p>
         </w:tc>
         <w:tc>
@@ -4169,12 +4631,19 @@
               <w:jc w:val="center"/>
               <w:cnfStyle w:val="000000100000" w:firstRow="0" w:lastRow="0" w:firstColumn="0" w:lastColumn="0" w:oddVBand="0" w:evenVBand="0" w:oddHBand="1" w:evenHBand="0" w:firstRowFirstColumn="0" w:firstRowLastColumn="0" w:lastRowFirstColumn="0" w:lastRowLastColumn="0"/>
             </w:pPr>
+            <w:proofErr w:type="spellStart"/>
             <w:r>
               <w:t>Jorien</w:t>
             </w:r>
-            <w:r>
-              <w:t xml:space="preserve"> Knipping</w:t>
-            </w:r>
+            <w:proofErr w:type="spellEnd"/>
+            <w:r>
+              <w:t xml:space="preserve"> </w:t>
+            </w:r>
+            <w:proofErr w:type="spellStart"/>
+            <w:r>
+              <w:t>Knipping</w:t>
+            </w:r>
+            <w:proofErr w:type="spellEnd"/>
           </w:p>
         </w:tc>
       </w:tr>
@@ -4201,7 +4670,21 @@
               <w:rPr>
                 <w:b w:val="0"/>
               </w:rPr>
-              <w:t xml:space="preserve"> movements/controlling</w:t>
+              <w:t xml:space="preserve"> </w:t>
+            </w:r>
+            <w:proofErr w:type="spellStart"/>
+            <w:r>
+              <w:rPr>
+                <w:b w:val="0"/>
+              </w:rPr>
+              <w:t>movements</w:t>
+            </w:r>
+            <w:proofErr w:type="spellEnd"/>
+            <w:r>
+              <w:rPr>
+                <w:b w:val="0"/>
+              </w:rPr>
+              <w:t>/controlling</w:t>
             </w:r>
           </w:p>
         </w:tc>
@@ -4228,12 +4711,19 @@
               <w:jc w:val="center"/>
               <w:cnfStyle w:val="000000000000" w:firstRow="0" w:lastRow="0" w:firstColumn="0" w:lastColumn="0" w:oddVBand="0" w:evenVBand="0" w:oddHBand="0" w:evenHBand="0" w:firstRowFirstColumn="0" w:firstRowLastColumn="0" w:lastRowFirstColumn="0" w:lastRowLastColumn="0"/>
             </w:pPr>
+            <w:proofErr w:type="spellStart"/>
             <w:r>
               <w:t>Jorien</w:t>
             </w:r>
-            <w:r>
-              <w:t xml:space="preserve"> Knipping</w:t>
-            </w:r>
+            <w:proofErr w:type="spellEnd"/>
+            <w:r>
+              <w:t xml:space="preserve"> </w:t>
+            </w:r>
+            <w:proofErr w:type="spellStart"/>
+            <w:r>
+              <w:t>Knipping</w:t>
+            </w:r>
+            <w:proofErr w:type="spellEnd"/>
           </w:p>
         </w:tc>
       </w:tr>
@@ -4285,9 +4775,19 @@
               <w:jc w:val="center"/>
               <w:cnfStyle w:val="000000100000" w:firstRow="0" w:lastRow="0" w:firstColumn="0" w:lastColumn="0" w:oddVBand="0" w:evenVBand="0" w:oddHBand="1" w:evenHBand="0" w:firstRowFirstColumn="0" w:firstRowLastColumn="0" w:lastRowFirstColumn="0" w:lastRowLastColumn="0"/>
             </w:pPr>
-            <w:r>
-              <w:t>Jorien Knipping</w:t>
-            </w:r>
+            <w:proofErr w:type="spellStart"/>
+            <w:r>
+              <w:t>Jorien</w:t>
+            </w:r>
+            <w:proofErr w:type="spellEnd"/>
+            <w:r>
+              <w:t xml:space="preserve"> </w:t>
+            </w:r>
+            <w:proofErr w:type="spellStart"/>
+            <w:r>
+              <w:t>Knipping</w:t>
+            </w:r>
+            <w:proofErr w:type="spellEnd"/>
           </w:p>
         </w:tc>
       </w:tr>
@@ -4435,7 +4935,14 @@
           <w:i/>
           <w:lang w:val="en-GB"/>
         </w:rPr>
-        <w:t>Web and Database</w:t>
+        <w:t>Web &amp;</w:t>
+      </w:r>
+      <w:r>
+        <w:rPr>
+          <w:i/>
+          <w:lang w:val="en-GB"/>
+        </w:rPr>
+        <w:t>Database</w:t>
       </w:r>
       <w:r>
         <w:rPr>
@@ -4473,15 +4980,15 @@
           <w:lang w:val="en-GB"/>
         </w:rPr>
         <w:t xml:space="preserve">between the two subjects </w:t>
+      </w:r>
+      <w:r>
+        <w:rPr>
+          <w:lang w:val="en-GB"/>
+        </w:rPr>
+        <w:t>and the fact that this is hard to get running at real time we have rated it at 4 stars.</w:t>
       </w:r>
       <w:bookmarkStart w:id="10" w:name="_GoBack"/>
       <w:bookmarkEnd w:id="10"/>
-      <w:r>
-        <w:rPr>
-          <w:lang w:val="en-GB"/>
-        </w:rPr>
-        <w:t>and the fact that this is hard to get running at real time we have rated it at 4 stars.</w:t>
-      </w:r>
     </w:p>
     <w:p>
       <w:pPr>
@@ -4691,8 +5198,16 @@
         <w:rPr>
           <w:lang w:val="en-GB"/>
         </w:rPr>
-        <w:t>Brainstorm on minigames</w:t>
-      </w:r>
+        <w:t xml:space="preserve">Brainstorm on </w:t>
+      </w:r>
+      <w:proofErr w:type="spellStart"/>
+      <w:r>
+        <w:rPr>
+          <w:lang w:val="en-GB"/>
+        </w:rPr>
+        <w:t>minigames</w:t>
+      </w:r>
+      <w:proofErr w:type="spellEnd"/>
     </w:p>
     <w:p>
       <w:pPr>
@@ -4781,8 +5296,16 @@
         <w:rPr>
           <w:lang w:val="en-GB"/>
         </w:rPr>
-        <w:t>Transition between race and minigame</w:t>
-      </w:r>
+        <w:t xml:space="preserve">Transition between race and </w:t>
+      </w:r>
+      <w:proofErr w:type="spellStart"/>
+      <w:r>
+        <w:rPr>
+          <w:lang w:val="en-GB"/>
+        </w:rPr>
+        <w:t>minigame</w:t>
+      </w:r>
+      <w:proofErr w:type="spellEnd"/>
     </w:p>
     <w:p>
       <w:pPr>
@@ -4887,8 +5410,16 @@
         <w:rPr>
           <w:lang w:val="en-GB"/>
         </w:rPr>
-        <w:t>Brainstorm on minigames</w:t>
-      </w:r>
+        <w:t xml:space="preserve">Brainstorm on </w:t>
+      </w:r>
+      <w:proofErr w:type="spellStart"/>
+      <w:r>
+        <w:rPr>
+          <w:lang w:val="en-GB"/>
+        </w:rPr>
+        <w:t>minigames</w:t>
+      </w:r>
+      <w:proofErr w:type="spellEnd"/>
     </w:p>
     <w:p>
       <w:pPr>
@@ -5001,7 +5532,21 @@
         <w:rPr>
           <w:lang w:val="en-GB"/>
         </w:rPr>
-        <w:t>1 minigames (at  least)</w:t>
+        <w:t xml:space="preserve">1 </w:t>
+      </w:r>
+      <w:proofErr w:type="spellStart"/>
+      <w:r>
+        <w:rPr>
+          <w:lang w:val="en-GB"/>
+        </w:rPr>
+        <w:t>minigames</w:t>
+      </w:r>
+      <w:proofErr w:type="spellEnd"/>
+      <w:r>
+        <w:rPr>
+          <w:lang w:val="en-GB"/>
+        </w:rPr>
+        <w:t xml:space="preserve"> (at  least)</w:t>
       </w:r>
     </w:p>
     <w:p>
@@ -5033,11 +5578,19 @@
           <w:lang w:val="en-GB"/>
         </w:rPr>
       </w:pPr>
-      <w:r>
-        <w:rPr>
-          <w:lang w:val="en-GB"/>
-        </w:rPr>
-        <w:t>Highscores on web server</w:t>
+      <w:proofErr w:type="spellStart"/>
+      <w:r>
+        <w:rPr>
+          <w:lang w:val="en-GB"/>
+        </w:rPr>
+        <w:t>Highscores</w:t>
+      </w:r>
+      <w:proofErr w:type="spellEnd"/>
+      <w:r>
+        <w:rPr>
+          <w:lang w:val="en-GB"/>
+        </w:rPr>
+        <w:t xml:space="preserve"> on web server</w:t>
       </w:r>
     </w:p>
     <w:p>
@@ -5069,11 +5622,19 @@
           <w:lang w:val="en-GB"/>
         </w:rPr>
       </w:pPr>
-      <w:r>
-        <w:rPr>
-          <w:lang w:val="en-GB"/>
-        </w:rPr>
-        <w:t>Pathfinding algorithm</w:t>
+      <w:proofErr w:type="spellStart"/>
+      <w:r>
+        <w:rPr>
+          <w:lang w:val="en-GB"/>
+        </w:rPr>
+        <w:t>Pathfinding</w:t>
+      </w:r>
+      <w:proofErr w:type="spellEnd"/>
+      <w:r>
+        <w:rPr>
+          <w:lang w:val="en-GB"/>
+        </w:rPr>
+        <w:t xml:space="preserve"> algorithm</w:t>
       </w:r>
     </w:p>
     <w:p>
@@ -5221,8 +5782,16 @@
         <w:rPr>
           <w:lang w:val="en-GB"/>
         </w:rPr>
-        <w:t>More minigames</w:t>
-      </w:r>
+        <w:t xml:space="preserve">More </w:t>
+      </w:r>
+      <w:proofErr w:type="spellStart"/>
+      <w:r>
+        <w:rPr>
+          <w:lang w:val="en-GB"/>
+        </w:rPr>
+        <w:t>minigames</w:t>
+      </w:r>
+      <w:proofErr w:type="spellEnd"/>
     </w:p>
     <w:p>
       <w:pPr>
@@ -8569,7 +9138,7 @@
 </file>
 
 <file path=customXml/itemProps1.xml><?xml version="1.0" encoding="utf-8"?>
-<ds:datastoreItem xmlns:ds="http://schemas.openxmlformats.org/officeDocument/2006/customXml" ds:itemID="{07C4AF0F-C8E9-41AF-9E67-B13F1F5B2256}">
+<ds:datastoreItem xmlns:ds="http://schemas.openxmlformats.org/officeDocument/2006/customXml" ds:itemID="{35E8F5FD-896A-41EA-8AE5-447372F5E67E}">
   <ds:schemaRefs>
     <ds:schemaRef ds:uri="http://schemas.openxmlformats.org/officeDocument/2006/bibliography"/>
   </ds:schemaRefs>

</xml_diff>